<commit_message>
Add docs and refactor some code
</commit_message>
<xml_diff>
--- a/docs/Entity Design.docx
+++ b/docs/Entity Design.docx
@@ -3,15 +3,306 @@
 <w:document xmlns:wpc="http://schemas.microsoft.com/office/word/2010/wordprocessingCanvas" xmlns:cx="http://schemas.microsoft.com/office/drawing/2014/chartex" xmlns:cx1="http://schemas.microsoft.com/office/drawing/2015/9/8/chartex" xmlns:cx2="http://schemas.microsoft.com/office/drawing/2015/10/21/chartex" xmlns:cx3="http://schemas.microsoft.com/office/drawing/2016/5/9/chartex" xmlns:cx4="http://schemas.microsoft.com/office/drawing/2016/5/10/chartex" xmlns:cx5="http://schemas.microsoft.com/office/drawing/2016/5/11/chartex" xmlns:cx6="http://schemas.microsoft.com/office/drawing/2016/5/12/chartex" xmlns:cx7="http://schemas.microsoft.com/office/drawing/2016/5/13/chartex" xmlns:cx8="http://schemas.microsoft.com/office/drawing/2016/5/14/chartex" xmlns:mc="http://schemas.openxmlformats.org/markup-compatibility/2006" xmlns:aink="http://schemas.microsoft.com/office/drawing/2016/ink" xmlns:am3d="http://schemas.microsoft.com/office/drawing/2017/model3d" xmlns:o="urn:schemas-microsoft-com:office:office" xmlns:r="http://schemas.openxmlformats.org/officeDocument/2006/relationships" xmlns:m="http://schemas.openxmlformats.org/officeDocument/2006/math" xmlns:v="urn:schemas-microsoft-com:vml" xmlns:wp14="http://schemas.microsoft.com/office/word/2010/wordprocessingDrawing" xmlns:wp="http://schemas.openxmlformats.org/drawingml/2006/wordprocessingDrawing" xmlns:w10="urn:schemas-microsoft-com:office:word" xmlns:w="http://schemas.openxmlformats.org/wordprocessingml/2006/main" xmlns:w14="http://schemas.microsoft.com/office/word/2010/wordml" xmlns:w15="http://schemas.microsoft.com/office/word/2012/wordml" xmlns:w16cex="http://schemas.microsoft.com/office/word/2018/wordml/cex" xmlns:w16cid="http://schemas.microsoft.com/office/word/2016/wordml/cid" xmlns:w16="http://schemas.microsoft.com/office/word/2018/wordml" xmlns:w16se="http://schemas.microsoft.com/office/word/2015/wordml/symex" xmlns:wpg="http://schemas.microsoft.com/office/word/2010/wordprocessingGroup" xmlns:wpi="http://schemas.microsoft.com/office/word/2010/wordprocessingInk" xmlns:wne="http://schemas.microsoft.com/office/word/2006/wordml" xmlns:wps="http://schemas.microsoft.com/office/word/2010/wordprocessingShape" mc:Ignorable="w14 w15 w16se w16cid w16 w16cex wp14">
   <w:body>
     <w:p>
+      <w:r>
+        <w:rPr>
+          <w:b/>
+          <w:bCs/>
+          <w:sz w:val="28"/>
+          <w:szCs w:val="28"/>
+        </w:rPr>
+        <w:t>Sumary</w:t>
+      </w:r>
+      <w:r>
+        <w:t>:</w:t>
+      </w:r>
+    </w:p>
+    <w:p>
+      <w:r>
+        <w:t xml:space="preserve">Code was located at:  </w:t>
+      </w:r>
+      <w:r>
+        <w:t xml:space="preserve">git clone </w:t>
+      </w:r>
+      <w:hyperlink r:id="rId7" w:history="1">
+        <w:r>
+          <w:rPr>
+            <w:rStyle w:val="Hyperlink"/>
+          </w:rPr>
+          <w:t>https://github.com/dinhanhvo/augen_test.git</w:t>
+        </w:r>
+      </w:hyperlink>
+    </w:p>
+    <w:p>
+      <w:pPr>
+        <w:rPr>
+          <w:b/>
+          <w:bCs/>
+          <w:sz w:val="28"/>
+          <w:szCs w:val="28"/>
+        </w:rPr>
+      </w:pPr>
+      <w:r>
+        <w:rPr>
+          <w:b/>
+          <w:bCs/>
+          <w:sz w:val="28"/>
+          <w:szCs w:val="28"/>
+        </w:rPr>
+        <w:t>Environment require:</w:t>
+      </w:r>
+    </w:p>
+    <w:p>
+      <w:pPr>
+        <w:ind w:left="720"/>
+      </w:pPr>
+      <w:r>
+        <w:t>1. Java 8</w:t>
+      </w:r>
+    </w:p>
+    <w:p>
+      <w:pPr>
+        <w:ind w:left="720"/>
+      </w:pPr>
+      <w:r>
+        <w:t>2. Maven</w:t>
+      </w:r>
+    </w:p>
+    <w:p>
+      <w:pPr>
+        <w:ind w:left="720"/>
+      </w:pPr>
+      <w:r>
+        <w:t>3. Node</w:t>
+      </w:r>
+    </w:p>
+    <w:p>
+      <w:pPr>
+        <w:rPr>
+          <w:b/>
+          <w:bCs/>
+          <w:sz w:val="28"/>
+          <w:szCs w:val="28"/>
+        </w:rPr>
+      </w:pPr>
+      <w:r>
+        <w:rPr>
+          <w:b/>
+          <w:bCs/>
+          <w:sz w:val="28"/>
+          <w:szCs w:val="28"/>
+        </w:rPr>
+        <w:t>Run Server:</w:t>
+      </w:r>
+    </w:p>
+    <w:p>
+      <w:pPr>
+        <w:ind w:left="720"/>
+        <w:rPr>
+          <w:i/>
+          <w:iCs/>
+        </w:rPr>
+      </w:pPr>
+      <w:r>
+        <w:rPr>
+          <w:i/>
+          <w:iCs/>
+        </w:rPr>
+        <w:t>cd augen_test\augen_beckend</w:t>
+      </w:r>
+    </w:p>
+    <w:p>
+      <w:pPr>
+        <w:ind w:left="720"/>
+        <w:rPr>
+          <w:i/>
+          <w:iCs/>
+        </w:rPr>
+      </w:pPr>
+      <w:r>
+        <w:rPr>
+          <w:i/>
+          <w:iCs/>
+        </w:rPr>
+        <w:t>mvn clean package install</w:t>
+      </w:r>
+    </w:p>
+    <w:p>
+      <w:pPr>
+        <w:ind w:left="720"/>
+        <w:rPr>
+          <w:i/>
+          <w:iCs/>
+        </w:rPr>
+      </w:pPr>
+      <w:r>
+        <w:rPr>
+          <w:i/>
+          <w:iCs/>
+        </w:rPr>
+        <w:t>mvnw spring-boot:run</w:t>
+      </w:r>
+    </w:p>
+    <w:p>
+      <w:pPr>
+        <w:rPr>
+          <w:b/>
+          <w:bCs/>
+          <w:sz w:val="28"/>
+          <w:szCs w:val="28"/>
+        </w:rPr>
+      </w:pPr>
+      <w:r>
+        <w:rPr>
+          <w:b/>
+          <w:bCs/>
+          <w:sz w:val="28"/>
+          <w:szCs w:val="28"/>
+        </w:rPr>
+        <w:t xml:space="preserve">Run </w:t>
+      </w:r>
+      <w:r>
+        <w:rPr>
+          <w:b/>
+          <w:bCs/>
+          <w:sz w:val="28"/>
+          <w:szCs w:val="28"/>
+        </w:rPr>
+        <w:t>Client</w:t>
+      </w:r>
+      <w:r>
+        <w:rPr>
+          <w:b/>
+          <w:bCs/>
+          <w:sz w:val="28"/>
+          <w:szCs w:val="28"/>
+        </w:rPr>
+        <w:t>:</w:t>
+      </w:r>
+    </w:p>
+    <w:p>
+      <w:pPr>
+        <w:ind w:left="720"/>
+        <w:rPr>
+          <w:i/>
+          <w:iCs/>
+        </w:rPr>
+      </w:pPr>
+      <w:r>
+        <w:rPr>
+          <w:i/>
+          <w:iCs/>
+        </w:rPr>
+        <w:t xml:space="preserve">cd </w:t>
+      </w:r>
+      <w:r>
+        <w:rPr>
+          <w:i/>
+          <w:iCs/>
+        </w:rPr>
+        <w:t>a</w:t>
+      </w:r>
+      <w:r>
+        <w:rPr>
+          <w:i/>
+          <w:iCs/>
+        </w:rPr>
+        <w:t>ugen_fontend</w:t>
+      </w:r>
+    </w:p>
+    <w:p>
+      <w:pPr>
+        <w:ind w:left="720"/>
+        <w:rPr>
+          <w:i/>
+          <w:iCs/>
+        </w:rPr>
+      </w:pPr>
+      <w:r>
+        <w:rPr>
+          <w:i/>
+          <w:iCs/>
+        </w:rPr>
+        <w:t>yarn || npm i</w:t>
+      </w:r>
+    </w:p>
+    <w:p>
+      <w:pPr>
+        <w:ind w:left="720"/>
+        <w:rPr>
+          <w:i/>
+          <w:iCs/>
+        </w:rPr>
+      </w:pPr>
+      <w:r>
+        <w:rPr>
+          <w:i/>
+          <w:iCs/>
+        </w:rPr>
+        <w:t>ng serve --port 4300</w:t>
+      </w:r>
+    </w:p>
+    <w:p>
+      <w:pPr>
+        <w:ind w:left="720"/>
+        <w:rPr>
+          <w:i/>
+          <w:iCs/>
+        </w:rPr>
+      </w:pPr>
+      <w:r>
+        <w:rPr>
+          <w:i/>
+          <w:iCs/>
+          <w:color w:val="FF0000"/>
+        </w:rPr>
+        <w:t>(*) run at port 4300 since ORIGIN configuration at Server</w:t>
+      </w:r>
+    </w:p>
+    <w:p>
+      <w:pPr>
+        <w:ind w:left="720" w:hanging="360"/>
+      </w:pPr>
+    </w:p>
+    <w:p>
       <w:pPr>
         <w:pStyle w:val="ListParagraph"/>
         <w:numPr>
           <w:ilvl w:val="0"/>
           <w:numId w:val="2"/>
         </w:numPr>
-      </w:pPr>
-      <w:r>
-        <w:t>Entity Design</w:t>
+        <w:rPr>
+          <w:b/>
+          <w:bCs/>
+          <w:sz w:val="28"/>
+          <w:szCs w:val="28"/>
+        </w:rPr>
+      </w:pPr>
+      <w:r>
+        <w:rPr>
+          <w:b/>
+          <w:bCs/>
+          <w:sz w:val="28"/>
+          <w:szCs w:val="28"/>
+        </w:rPr>
+        <w:t>Classes</w:t>
+      </w:r>
+      <w:r>
+        <w:rPr>
+          <w:b/>
+          <w:bCs/>
+          <w:sz w:val="28"/>
+          <w:szCs w:val="28"/>
+        </w:rPr>
+        <w:t xml:space="preserve"> Design</w:t>
+      </w:r>
+      <w:r>
+        <w:rPr>
+          <w:b/>
+          <w:bCs/>
+          <w:sz w:val="28"/>
+          <w:szCs w:val="28"/>
+        </w:rPr>
+        <w:t xml:space="preserve"> at Back-End:</w:t>
       </w:r>
     </w:p>
     <w:p>
@@ -35,9 +326,9 @@
           <w:noProof/>
         </w:rPr>
         <w:drawing>
-          <wp:inline distT="0" distB="0" distL="0" distR="0" wp14:anchorId="61FE01C5" wp14:editId="4E8903A2">
-            <wp:extent cx="5745978" cy="3071126"/>
-            <wp:effectExtent l="0" t="0" r="7620" b="0"/>
+          <wp:inline distT="0" distB="0" distL="0" distR="0" wp14:anchorId="61FE01C5" wp14:editId="25BD11B9">
+            <wp:extent cx="5745480" cy="2682240"/>
+            <wp:effectExtent l="0" t="0" r="7620" b="3810"/>
             <wp:docPr id="9" name="Picture 9"/>
             <wp:cNvGraphicFramePr>
               <a:graphicFrameLocks xmlns:a="http://schemas.openxmlformats.org/drawingml/2006/main" noChangeAspect="1"/>
@@ -50,7 +341,7 @@
                     <pic:cNvPicPr/>
                   </pic:nvPicPr>
                   <pic:blipFill>
-                    <a:blip r:embed="rId5">
+                    <a:blip r:embed="rId8">
                       <a:extLst>
                         <a:ext uri="{28A0092B-C50C-407E-A947-70E740481C1C}">
                           <a14:useLocalDpi xmlns:a14="http://schemas.microsoft.com/office/drawing/2010/main" val="0"/>
@@ -64,7 +355,7 @@
                   <pic:spPr>
                     <a:xfrm>
                       <a:off x="0" y="0"/>
-                      <a:ext cx="5745978" cy="3071126"/>
+                      <a:ext cx="5745988" cy="2682477"/>
                     </a:xfrm>
                     <a:prstGeom prst="rect">
                       <a:avLst/>
@@ -92,22 +383,32 @@
         </w:numPr>
       </w:pPr>
       <w:r>
-        <w:t>Design for Class: Class Diagram</w:t>
-      </w:r>
-    </w:p>
-    <w:p>
-      <w:pPr>
-        <w:pStyle w:val="ListParagraph"/>
-      </w:pPr>
-      <w:r>
+        <w:lastRenderedPageBreak/>
+        <w:t>Design for Class</w:t>
+      </w:r>
+      <w:r>
+        <w:t>es</w:t>
+      </w:r>
+      <w:r>
+        <w:t>: Class Diagram</w:t>
+      </w:r>
+    </w:p>
+    <w:p>
+      <w:pPr>
+        <w:pStyle w:val="ListParagraph"/>
         <w:rPr>
           <w:noProof/>
         </w:rPr>
+      </w:pPr>
+      <w:r>
+        <w:rPr>
+          <w:noProof/>
+        </w:rPr>
         <w:drawing>
-          <wp:inline distT="0" distB="0" distL="0" distR="0" wp14:anchorId="45230AEB" wp14:editId="6A697B52">
-            <wp:extent cx="5943600" cy="2676525"/>
-            <wp:effectExtent l="0" t="0" r="0" b="9525"/>
-            <wp:docPr id="8" name="Picture 8"/>
+          <wp:inline distT="0" distB="0" distL="0" distR="0" wp14:anchorId="022C2227" wp14:editId="23CEBA3F">
+            <wp:extent cx="5943600" cy="4213225"/>
+            <wp:effectExtent l="0" t="0" r="0" b="0"/>
+            <wp:docPr id="11" name="Picture 11"/>
             <wp:cNvGraphicFramePr>
               <a:graphicFrameLocks xmlns:a="http://schemas.openxmlformats.org/drawingml/2006/main" noChangeAspect="1"/>
             </wp:cNvGraphicFramePr>
@@ -115,11 +416,11 @@
               <a:graphicData uri="http://schemas.openxmlformats.org/drawingml/2006/picture">
                 <pic:pic xmlns:pic="http://schemas.openxmlformats.org/drawingml/2006/picture">
                   <pic:nvPicPr>
-                    <pic:cNvPr id="8" name="Picture 8"/>
+                    <pic:cNvPr id="11" name="Picture 11"/>
                     <pic:cNvPicPr/>
                   </pic:nvPicPr>
                   <pic:blipFill>
-                    <a:blip r:embed="rId6">
+                    <a:blip r:embed="rId9">
                       <a:extLst>
                         <a:ext uri="{28A0092B-C50C-407E-A947-70E740481C1C}">
                           <a14:useLocalDpi xmlns:a14="http://schemas.microsoft.com/office/drawing/2010/main" val="0"/>
@@ -133,7 +434,7 @@
                   <pic:spPr>
                     <a:xfrm>
                       <a:off x="0" y="0"/>
-                      <a:ext cx="5943600" cy="2676525"/>
+                      <a:ext cx="5943600" cy="4213225"/>
                     </a:xfrm>
                     <a:prstGeom prst="rect">
                       <a:avLst/>
@@ -145,6 +446,19 @@
           </wp:inline>
         </w:drawing>
       </w:r>
+    </w:p>
+    <w:p>
+      <w:pPr>
+        <w:pStyle w:val="ListParagraph"/>
+        <w:rPr>
+          <w:noProof/>
+        </w:rPr>
+      </w:pPr>
+    </w:p>
+    <w:p>
+      <w:pPr>
+        <w:pStyle w:val="ListParagraph"/>
+      </w:pPr>
       <w:r>
         <w:t xml:space="preserve"> </w:t>
       </w:r>
@@ -154,7 +468,13 @@
         <w:pStyle w:val="ListParagraph"/>
       </w:pPr>
       <w:r>
-        <w:t xml:space="preserve">With: </w:t>
+        <w:t>With</w:t>
+      </w:r>
+      <w:r>
+        <w:t xml:space="preserve"> common property</w:t>
+      </w:r>
+      <w:r>
+        <w:t xml:space="preserve">: </w:t>
       </w:r>
     </w:p>
     <w:p>
@@ -165,13 +485,8 @@
           <w:numId w:val="3"/>
         </w:numPr>
       </w:pPr>
-      <w:proofErr w:type="spellStart"/>
-      <w:r>
-        <w:t>deliveryType</w:t>
-      </w:r>
-      <w:proofErr w:type="spellEnd"/>
-      <w:r>
-        <w:t>: is type of delivery service, values are: [1, 2, 3]</w:t>
+      <w:r>
+        <w:t>deliveryType: is type of delivery service, values are: [1, 2, 3]</w:t>
       </w:r>
     </w:p>
     <w:p>
@@ -182,21 +497,44 @@
           <w:numId w:val="3"/>
         </w:numPr>
       </w:pPr>
-      <w:proofErr w:type="spellStart"/>
-      <w:r>
-        <w:t>deliveryName</w:t>
-      </w:r>
-      <w:proofErr w:type="spellEnd"/>
-      <w:r>
-        <w:t>: is name of delivery service, values are: [</w:t>
-      </w:r>
-      <w:proofErr w:type="spellStart"/>
+      <w:r>
+        <w:t>deliveryName: is name of delivery service, values are: [</w:t>
+      </w:r>
+      <w:r>
+        <w:t>“</w:t>
+      </w:r>
       <w:r>
         <w:t>Motobike</w:t>
       </w:r>
-      <w:proofErr w:type="spellEnd"/>
-      <w:r>
-        <w:t>, Train, Aircraft]</w:t>
+      <w:r>
+        <w:t>”</w:t>
+      </w:r>
+      <w:r>
+        <w:t xml:space="preserve">, </w:t>
+      </w:r>
+      <w:r>
+        <w:t>“</w:t>
+      </w:r>
+      <w:r>
+        <w:t>Train</w:t>
+      </w:r>
+      <w:r>
+        <w:t>”</w:t>
+      </w:r>
+      <w:r>
+        <w:t xml:space="preserve">, </w:t>
+      </w:r>
+      <w:r>
+        <w:t>“</w:t>
+      </w:r>
+      <w:r>
+        <w:t>Aircraft</w:t>
+      </w:r>
+      <w:r>
+        <w:t>”</w:t>
+      </w:r>
+      <w:r>
+        <w:t>]</w:t>
       </w:r>
     </w:p>
     <w:p>
@@ -207,13 +545,8 @@
           <w:numId w:val="3"/>
         </w:numPr>
       </w:pPr>
-      <w:proofErr w:type="spellStart"/>
-      <w:r>
-        <w:t>baseCost</w:t>
-      </w:r>
-      <w:proofErr w:type="spellEnd"/>
-      <w:r>
-        <w:t>: is common attribute</w:t>
+      <w:r>
+        <w:t>baseCost: is common attribute</w:t>
       </w:r>
     </w:p>
     <w:p>
@@ -242,38 +575,113 @@
       <w:r>
         <w:t>Each class [</w:t>
       </w:r>
-      <w:proofErr w:type="spellStart"/>
-      <w:r>
-        <w:t>MotobikeEntity</w:t>
-      </w:r>
-      <w:proofErr w:type="spellEnd"/>
+      <w:r>
+        <w:rPr>
+          <w:rFonts w:ascii="Consolas" w:hAnsi="Consolas" w:cs="Consolas"/>
+          <w:color w:val="000000"/>
+          <w:sz w:val="20"/>
+          <w:szCs w:val="20"/>
+          <w:shd w:val="clear" w:color="auto" w:fill="E8F2FE"/>
+        </w:rPr>
+        <w:t>MotoBikeServiceEntity</w:t>
+      </w:r>
       <w:r>
         <w:t xml:space="preserve">, </w:t>
       </w:r>
-      <w:proofErr w:type="spellStart"/>
-      <w:r>
-        <w:t>TrainEntity</w:t>
-      </w:r>
-      <w:proofErr w:type="spellEnd"/>
+      <w:r>
+        <w:rPr>
+          <w:rFonts w:ascii="Consolas" w:hAnsi="Consolas" w:cs="Consolas"/>
+          <w:color w:val="000000"/>
+          <w:sz w:val="20"/>
+          <w:szCs w:val="20"/>
+          <w:shd w:val="clear" w:color="auto" w:fill="E8F2FE"/>
+        </w:rPr>
+        <w:t>TrainServiceEntity</w:t>
+      </w:r>
       <w:r>
         <w:t xml:space="preserve">, </w:t>
       </w:r>
-      <w:proofErr w:type="spellStart"/>
-      <w:r>
+      <w:r>
+        <w:rPr>
+          <w:rFonts w:ascii="Consolas" w:hAnsi="Consolas" w:cs="Consolas"/>
+          <w:color w:val="000000"/>
+          <w:sz w:val="20"/>
+          <w:szCs w:val="20"/>
+          <w:shd w:val="clear" w:color="auto" w:fill="E8F2FE"/>
+        </w:rPr>
         <w:t>AircraftServiceEntity</w:t>
       </w:r>
-      <w:proofErr w:type="spellEnd"/>
-      <w:r>
-        <w:t>] will</w:t>
-      </w:r>
-      <w:r>
-        <w:t xml:space="preserve"> reuse the code of its parent class and</w:t>
-      </w:r>
-      <w:r>
-        <w:t xml:space="preserve"> responsibility </w:t>
-      </w:r>
-      <w:r>
-        <w:t>to work with database as a model.</w:t>
+      <w:r>
+        <w:t>]</w:t>
+      </w:r>
+      <w:r>
+        <w:t>:</w:t>
+      </w:r>
+    </w:p>
+    <w:p>
+      <w:pPr>
+        <w:pStyle w:val="ListParagraph"/>
+        <w:numPr>
+          <w:ilvl w:val="1"/>
+          <w:numId w:val="3"/>
+        </w:numPr>
+      </w:pPr>
+      <w:r>
+        <w:t>Just contains its attribu</w:t>
+      </w:r>
+      <w:r>
+        <w:t>t</w:t>
+      </w:r>
+      <w:r>
+        <w:t>es</w:t>
+      </w:r>
+    </w:p>
+    <w:p>
+      <w:pPr>
+        <w:pStyle w:val="ListParagraph"/>
+        <w:numPr>
+          <w:ilvl w:val="1"/>
+          <w:numId w:val="3"/>
+        </w:numPr>
+      </w:pPr>
+      <w:r>
+        <w:t>R</w:t>
+      </w:r>
+      <w:r>
+        <w:t>euse code of its parent class</w:t>
+      </w:r>
+    </w:p>
+    <w:p>
+      <w:pPr>
+        <w:pStyle w:val="ListParagraph"/>
+        <w:numPr>
+          <w:ilvl w:val="1"/>
+          <w:numId w:val="3"/>
+        </w:numPr>
+      </w:pPr>
+      <w:r>
+        <w:t>R</w:t>
+      </w:r>
+      <w:r>
+        <w:t xml:space="preserve">esponsibility </w:t>
+      </w:r>
+      <w:r>
+        <w:t xml:space="preserve">and do not forget </w:t>
+      </w:r>
+      <w:r>
+        <w:t xml:space="preserve">to </w:t>
+      </w:r>
+      <w:r>
+        <w:t xml:space="preserve">implement </w:t>
+      </w:r>
+      <w:r>
+        <w:t>methods from the</w:t>
+      </w:r>
+      <w:r>
+        <w:t xml:space="preserve"> interface</w:t>
+      </w:r>
+      <w:r>
+        <w:t>.</w:t>
       </w:r>
     </w:p>
     <w:p>
@@ -297,11 +705,347 @@
         </w:numPr>
       </w:pPr>
       <w:r>
+        <w:t xml:space="preserve">Separate to three class to loosely coupling. If in future there are more delivery service just add more class by extends </w:t>
+      </w:r>
+      <w:r>
+        <w:t xml:space="preserve">and implement </w:t>
+      </w:r>
+      <w:r>
+        <w:t>from existed classes.</w:t>
+      </w:r>
+    </w:p>
+    <w:p>
+      <w:pPr>
+        <w:pStyle w:val="ListParagraph"/>
+        <w:ind w:left="1080"/>
+      </w:pPr>
+    </w:p>
+    <w:p>
+      <w:pPr>
+        <w:pStyle w:val="ListParagraph"/>
+        <w:numPr>
+          <w:ilvl w:val="0"/>
+          <w:numId w:val="2"/>
+        </w:numPr>
+        <w:rPr>
+          <w:b/>
+          <w:bCs/>
+          <w:sz w:val="28"/>
+          <w:szCs w:val="28"/>
+        </w:rPr>
+      </w:pPr>
+      <w:r>
+        <w:rPr>
+          <w:noProof/>
+        </w:rPr>
         <w:lastRenderedPageBreak/>
-        <w:t xml:space="preserve"> Separate to three class to loosely coupling. If in future there are more delivery service just add more class by extends from existed classes.</w:t>
-      </w:r>
-    </w:p>
+        <w:drawing>
+          <wp:anchor distT="0" distB="0" distL="114300" distR="114300" simplePos="0" relativeHeight="251658240" behindDoc="0" locked="0" layoutInCell="1" allowOverlap="1" wp14:anchorId="33E7220A" wp14:editId="5D317629">
+            <wp:simplePos x="0" y="0"/>
+            <wp:positionH relativeFrom="column">
+              <wp:posOffset>3208020</wp:posOffset>
+            </wp:positionH>
+            <wp:positionV relativeFrom="paragraph">
+              <wp:posOffset>114300</wp:posOffset>
+            </wp:positionV>
+            <wp:extent cx="2773680" cy="5250180"/>
+            <wp:effectExtent l="0" t="0" r="7620" b="7620"/>
+            <wp:wrapThrough wrapText="bothSides">
+              <wp:wrapPolygon edited="0">
+                <wp:start x="0" y="0"/>
+                <wp:lineTo x="0" y="21553"/>
+                <wp:lineTo x="21511" y="21553"/>
+                <wp:lineTo x="21511" y="0"/>
+                <wp:lineTo x="0" y="0"/>
+              </wp:wrapPolygon>
+            </wp:wrapThrough>
+            <wp:docPr id="12" name="Picture 12"/>
+            <wp:cNvGraphicFramePr>
+              <a:graphicFrameLocks xmlns:a="http://schemas.openxmlformats.org/drawingml/2006/main" noChangeAspect="1"/>
+            </wp:cNvGraphicFramePr>
+            <a:graphic xmlns:a="http://schemas.openxmlformats.org/drawingml/2006/main">
+              <a:graphicData uri="http://schemas.openxmlformats.org/drawingml/2006/picture">
+                <pic:pic xmlns:pic="http://schemas.openxmlformats.org/drawingml/2006/picture">
+                  <pic:nvPicPr>
+                    <pic:cNvPr id="12" name="Picture 12"/>
+                    <pic:cNvPicPr/>
+                  </pic:nvPicPr>
+                  <pic:blipFill>
+                    <a:blip r:embed="rId10">
+                      <a:extLst>
+                        <a:ext uri="{28A0092B-C50C-407E-A947-70E740481C1C}">
+                          <a14:useLocalDpi xmlns:a14="http://schemas.microsoft.com/office/drawing/2010/main" val="0"/>
+                        </a:ext>
+                      </a:extLst>
+                    </a:blip>
+                    <a:stretch>
+                      <a:fillRect/>
+                    </a:stretch>
+                  </pic:blipFill>
+                  <pic:spPr>
+                    <a:xfrm>
+                      <a:off x="0" y="0"/>
+                      <a:ext cx="2773680" cy="5250180"/>
+                    </a:xfrm>
+                    <a:prstGeom prst="rect">
+                      <a:avLst/>
+                    </a:prstGeom>
+                  </pic:spPr>
+                </pic:pic>
+              </a:graphicData>
+            </a:graphic>
+            <wp14:sizeRelH relativeFrom="page">
+              <wp14:pctWidth>0</wp14:pctWidth>
+            </wp14:sizeRelH>
+            <wp14:sizeRelV relativeFrom="page">
+              <wp14:pctHeight>0</wp14:pctHeight>
+            </wp14:sizeRelV>
+          </wp:anchor>
+        </w:drawing>
+      </w:r>
+      <w:r>
+        <w:rPr>
+          <w:b/>
+          <w:bCs/>
+          <w:sz w:val="28"/>
+          <w:szCs w:val="28"/>
+        </w:rPr>
+        <w:t>Explorer Code Tree:</w:t>
+      </w:r>
+    </w:p>
+    <w:p>
+      <w:pPr>
+        <w:pStyle w:val="ListParagraph"/>
+      </w:pPr>
+    </w:p>
+    <w:p>
+      <w:pPr>
+        <w:pStyle w:val="ListParagraph"/>
+        <w:numPr>
+          <w:ilvl w:val="0"/>
+          <w:numId w:val="3"/>
+        </w:numPr>
+      </w:pPr>
+      <w:r>
+        <w:t>Controller layer responsibility to handle api</w:t>
+      </w:r>
+    </w:p>
+    <w:p>
+      <w:pPr>
+        <w:pStyle w:val="ListParagraph"/>
+        <w:numPr>
+          <w:ilvl w:val="0"/>
+          <w:numId w:val="3"/>
+        </w:numPr>
+      </w:pPr>
+      <w:r>
+        <w:t>Service layer:</w:t>
+      </w:r>
+    </w:p>
+    <w:p>
+      <w:pPr>
+        <w:pStyle w:val="ListParagraph"/>
+        <w:ind w:left="1080"/>
+      </w:pPr>
+      <w:r>
+        <w:t>+ do business</w:t>
+      </w:r>
+    </w:p>
+    <w:p>
+      <w:pPr>
+        <w:pStyle w:val="ListParagraph"/>
+        <w:ind w:left="1080"/>
+      </w:pPr>
+      <w:r>
+        <w:t>+ get data to form</w:t>
+      </w:r>
+    </w:p>
+    <w:p>
+      <w:pPr>
+        <w:pStyle w:val="ListParagraph"/>
+        <w:numPr>
+          <w:ilvl w:val="0"/>
+          <w:numId w:val="3"/>
+        </w:numPr>
+      </w:pPr>
+      <w:r>
+        <w:t>Model to map database: contain models are stored from database (this test we fake database)</w:t>
+      </w:r>
+    </w:p>
+    <w:p>
+      <w:pPr>
+        <w:pStyle w:val="ListParagraph"/>
+        <w:numPr>
+          <w:ilvl w:val="0"/>
+          <w:numId w:val="3"/>
+        </w:numPr>
+      </w:pPr>
+      <w:r>
+        <w:t xml:space="preserve">Model to map to Front-End: contain models </w:t>
+      </w:r>
+      <w:r>
+        <w:t>which response to Front-End and need to parse to Json</w:t>
+      </w:r>
+    </w:p>
+    <w:p/>
+    <w:p/>
+    <w:p/>
+    <w:p/>
+    <w:p/>
+    <w:p/>
+    <w:p/>
+    <w:p/>
+    <w:p/>
+    <w:p/>
+    <w:p/>
+    <w:p>
+      <w:pPr>
+        <w:pStyle w:val="ListParagraph"/>
+        <w:numPr>
+          <w:ilvl w:val="0"/>
+          <w:numId w:val="2"/>
+        </w:numPr>
+        <w:rPr>
+          <w:b/>
+          <w:bCs/>
+          <w:sz w:val="28"/>
+          <w:szCs w:val="28"/>
+        </w:rPr>
+      </w:pPr>
+      <w:r>
+        <w:rPr>
+          <w:b/>
+          <w:bCs/>
+          <w:sz w:val="28"/>
+          <w:szCs w:val="28"/>
+        </w:rPr>
+        <w:t>Front-End Design:</w:t>
+      </w:r>
+    </w:p>
+    <w:p>
+      <w:pPr>
+        <w:pStyle w:val="ListParagraph"/>
+        <w:numPr>
+          <w:ilvl w:val="0"/>
+          <w:numId w:val="3"/>
+        </w:numPr>
+      </w:pPr>
+      <w:r>
+        <w:t>Use the &lt;</w:t>
+      </w:r>
+      <w:r>
+        <w:t>app-book-card</w:t>
+      </w:r>
+      <w:r>
+        <w:t>&gt; template to reuse on home page and dialog with params.</w:t>
+      </w:r>
+    </w:p>
+    <w:p>
+      <w:pPr>
+        <w:pStyle w:val="ListParagraph"/>
+        <w:numPr>
+          <w:ilvl w:val="0"/>
+          <w:numId w:val="3"/>
+        </w:numPr>
+      </w:pPr>
+      <w:r>
+        <w:t>BookService and BuyService will call api to get data from Back-End</w:t>
+      </w:r>
+    </w:p>
+    <w:p>
+      <w:pPr>
+        <w:pStyle w:val="ListParagraph"/>
+        <w:numPr>
+          <w:ilvl w:val="0"/>
+          <w:numId w:val="3"/>
+        </w:numPr>
+      </w:pPr>
+      <w:r>
+        <w:t>Models to map with Front-End</w:t>
+      </w:r>
+    </w:p>
+    <w:p>
+      <w:pPr>
+        <w:ind w:left="1080"/>
+      </w:pPr>
+    </w:p>
+    <w:p>
+      <w:pPr>
+        <w:ind w:left="1080"/>
+      </w:pPr>
+      <w:r>
+        <w:sym w:font="Wingdings" w:char="F0E8"/>
+      </w:r>
+      <w:r>
+        <w:t xml:space="preserve"> </w:t>
+      </w:r>
+      <w:r>
+        <w:rPr>
+          <w:b/>
+          <w:bCs/>
+          <w:sz w:val="28"/>
+          <w:szCs w:val="28"/>
+        </w:rPr>
+        <w:t>Reason</w:t>
+      </w:r>
+      <w:r>
+        <w:rPr>
+          <w:b/>
+          <w:bCs/>
+          <w:sz w:val="28"/>
+          <w:szCs w:val="28"/>
+        </w:rPr>
+        <w:t xml:space="preserve"> to use Back-End and Front-End designs</w:t>
+      </w:r>
+      <w:r>
+        <w:rPr>
+          <w:b/>
+          <w:bCs/>
+          <w:sz w:val="28"/>
+          <w:szCs w:val="28"/>
+        </w:rPr>
+        <w:t>:</w:t>
+      </w:r>
+    </w:p>
+    <w:p>
+      <w:pPr>
+        <w:pStyle w:val="ListParagraph"/>
+        <w:numPr>
+          <w:ilvl w:val="0"/>
+          <w:numId w:val="3"/>
+        </w:numPr>
+      </w:pPr>
+      <w:r>
+        <w:t>Clean code</w:t>
+      </w:r>
+    </w:p>
+    <w:p>
+      <w:pPr>
+        <w:pStyle w:val="ListParagraph"/>
+        <w:numPr>
+          <w:ilvl w:val="0"/>
+          <w:numId w:val="3"/>
+        </w:numPr>
+      </w:pPr>
+      <w:r>
+        <w:t>Easy to maintain</w:t>
+      </w:r>
+    </w:p>
+    <w:p>
+      <w:pPr>
+        <w:pStyle w:val="ListParagraph"/>
+        <w:numPr>
+          <w:ilvl w:val="0"/>
+          <w:numId w:val="3"/>
+        </w:numPr>
+      </w:pPr>
+      <w:r>
+        <w:t>Easy to scale</w:t>
+      </w:r>
+    </w:p>
+    <w:p/>
     <w:sectPr>
+      <w:headerReference w:type="default" r:id="rId11"/>
       <w:pgSz w:w="12240" w:h="15840"/>
       <w:pgMar w:top="1440" w:right="1440" w:bottom="1440" w:left="1440" w:header="720" w:footer="720" w:gutter="0"/>
       <w:cols w:space="720"/>
@@ -311,6 +1055,75 @@
 </w:document>
 </file>
 
+<file path=word/endnotes.xml><?xml version="1.0" encoding="utf-8"?>
+<w:endnotes xmlns:wpc="http://schemas.microsoft.com/office/word/2010/wordprocessingCanvas" xmlns:cx="http://schemas.microsoft.com/office/drawing/2014/chartex" xmlns:cx1="http://schemas.microsoft.com/office/drawing/2015/9/8/chartex" xmlns:cx2="http://schemas.microsoft.com/office/drawing/2015/10/21/chartex" xmlns:cx3="http://schemas.microsoft.com/office/drawing/2016/5/9/chartex" xmlns:cx4="http://schemas.microsoft.com/office/drawing/2016/5/10/chartex" xmlns:cx5="http://schemas.microsoft.com/office/drawing/2016/5/11/chartex" xmlns:cx6="http://schemas.microsoft.com/office/drawing/2016/5/12/chartex" xmlns:cx7="http://schemas.microsoft.com/office/drawing/2016/5/13/chartex" xmlns:cx8="http://schemas.microsoft.com/office/drawing/2016/5/14/chartex" xmlns:mc="http://schemas.openxmlformats.org/markup-compatibility/2006" xmlns:aink="http://schemas.microsoft.com/office/drawing/2016/ink" xmlns:am3d="http://schemas.microsoft.com/office/drawing/2017/model3d" xmlns:o="urn:schemas-microsoft-com:office:office" xmlns:r="http://schemas.openxmlformats.org/officeDocument/2006/relationships" xmlns:m="http://schemas.openxmlformats.org/officeDocument/2006/math" xmlns:v="urn:schemas-microsoft-com:vml" xmlns:wp14="http://schemas.microsoft.com/office/word/2010/wordprocessingDrawing" xmlns:wp="http://schemas.openxmlformats.org/drawingml/2006/wordprocessingDrawing" xmlns:w10="urn:schemas-microsoft-com:office:word" xmlns:w="http://schemas.openxmlformats.org/wordprocessingml/2006/main" xmlns:w14="http://schemas.microsoft.com/office/word/2010/wordml" xmlns:w15="http://schemas.microsoft.com/office/word/2012/wordml" xmlns:w16cex="http://schemas.microsoft.com/office/word/2018/wordml/cex" xmlns:w16cid="http://schemas.microsoft.com/office/word/2016/wordml/cid" xmlns:w16="http://schemas.microsoft.com/office/word/2018/wordml" xmlns:w16se="http://schemas.microsoft.com/office/word/2015/wordml/symex" xmlns:wpg="http://schemas.microsoft.com/office/word/2010/wordprocessingGroup" xmlns:wpi="http://schemas.microsoft.com/office/word/2010/wordprocessingInk" xmlns:wne="http://schemas.microsoft.com/office/word/2006/wordml" xmlns:wps="http://schemas.microsoft.com/office/word/2010/wordprocessingShape" mc:Ignorable="w14 w15 w16se w16cid w16 w16cex wp14">
+  <w:endnote w:type="separator" w:id="-1">
+    <w:p>
+      <w:pPr>
+        <w:spacing w:after="0" w:line="240" w:lineRule="auto"/>
+      </w:pPr>
+      <w:r>
+        <w:separator/>
+      </w:r>
+    </w:p>
+  </w:endnote>
+  <w:endnote w:type="continuationSeparator" w:id="0">
+    <w:p>
+      <w:pPr>
+        <w:spacing w:after="0" w:line="240" w:lineRule="auto"/>
+      </w:pPr>
+      <w:r>
+        <w:continuationSeparator/>
+      </w:r>
+    </w:p>
+  </w:endnote>
+</w:endnotes>
+</file>
+
+<file path=word/footnotes.xml><?xml version="1.0" encoding="utf-8"?>
+<w:footnotes xmlns:wpc="http://schemas.microsoft.com/office/word/2010/wordprocessingCanvas" xmlns:cx="http://schemas.microsoft.com/office/drawing/2014/chartex" xmlns:cx1="http://schemas.microsoft.com/office/drawing/2015/9/8/chartex" xmlns:cx2="http://schemas.microsoft.com/office/drawing/2015/10/21/chartex" xmlns:cx3="http://schemas.microsoft.com/office/drawing/2016/5/9/chartex" xmlns:cx4="http://schemas.microsoft.com/office/drawing/2016/5/10/chartex" xmlns:cx5="http://schemas.microsoft.com/office/drawing/2016/5/11/chartex" xmlns:cx6="http://schemas.microsoft.com/office/drawing/2016/5/12/chartex" xmlns:cx7="http://schemas.microsoft.com/office/drawing/2016/5/13/chartex" xmlns:cx8="http://schemas.microsoft.com/office/drawing/2016/5/14/chartex" xmlns:mc="http://schemas.openxmlformats.org/markup-compatibility/2006" xmlns:aink="http://schemas.microsoft.com/office/drawing/2016/ink" xmlns:am3d="http://schemas.microsoft.com/office/drawing/2017/model3d" xmlns:o="urn:schemas-microsoft-com:office:office" xmlns:r="http://schemas.openxmlformats.org/officeDocument/2006/relationships" xmlns:m="http://schemas.openxmlformats.org/officeDocument/2006/math" xmlns:v="urn:schemas-microsoft-com:vml" xmlns:wp14="http://schemas.microsoft.com/office/word/2010/wordprocessingDrawing" xmlns:wp="http://schemas.openxmlformats.org/drawingml/2006/wordprocessingDrawing" xmlns:w10="urn:schemas-microsoft-com:office:word" xmlns:w="http://schemas.openxmlformats.org/wordprocessingml/2006/main" xmlns:w14="http://schemas.microsoft.com/office/word/2010/wordml" xmlns:w15="http://schemas.microsoft.com/office/word/2012/wordml" xmlns:w16cex="http://schemas.microsoft.com/office/word/2018/wordml/cex" xmlns:w16cid="http://schemas.microsoft.com/office/word/2016/wordml/cid" xmlns:w16="http://schemas.microsoft.com/office/word/2018/wordml" xmlns:w16se="http://schemas.microsoft.com/office/word/2015/wordml/symex" xmlns:wpg="http://schemas.microsoft.com/office/word/2010/wordprocessingGroup" xmlns:wpi="http://schemas.microsoft.com/office/word/2010/wordprocessingInk" xmlns:wne="http://schemas.microsoft.com/office/word/2006/wordml" xmlns:wps="http://schemas.microsoft.com/office/word/2010/wordprocessingShape" mc:Ignorable="w14 w15 w16se w16cid w16 w16cex wp14">
+  <w:footnote w:type="separator" w:id="-1">
+    <w:p>
+      <w:pPr>
+        <w:spacing w:after="0" w:line="240" w:lineRule="auto"/>
+      </w:pPr>
+      <w:r>
+        <w:separator/>
+      </w:r>
+    </w:p>
+  </w:footnote>
+  <w:footnote w:type="continuationSeparator" w:id="0">
+    <w:p>
+      <w:pPr>
+        <w:spacing w:after="0" w:line="240" w:lineRule="auto"/>
+      </w:pPr>
+      <w:r>
+        <w:continuationSeparator/>
+      </w:r>
+    </w:p>
+  </w:footnote>
+</w:footnotes>
+</file>
+
+<file path=word/header1.xml><?xml version="1.0" encoding="utf-8"?>
+<w:hdr xmlns:wpc="http://schemas.microsoft.com/office/word/2010/wordprocessingCanvas" xmlns:cx="http://schemas.microsoft.com/office/drawing/2014/chartex" xmlns:cx1="http://schemas.microsoft.com/office/drawing/2015/9/8/chartex" xmlns:cx2="http://schemas.microsoft.com/office/drawing/2015/10/21/chartex" xmlns:cx3="http://schemas.microsoft.com/office/drawing/2016/5/9/chartex" xmlns:cx4="http://schemas.microsoft.com/office/drawing/2016/5/10/chartex" xmlns:cx5="http://schemas.microsoft.com/office/drawing/2016/5/11/chartex" xmlns:cx6="http://schemas.microsoft.com/office/drawing/2016/5/12/chartex" xmlns:cx7="http://schemas.microsoft.com/office/drawing/2016/5/13/chartex" xmlns:cx8="http://schemas.microsoft.com/office/drawing/2016/5/14/chartex" xmlns:mc="http://schemas.openxmlformats.org/markup-compatibility/2006" xmlns:aink="http://schemas.microsoft.com/office/drawing/2016/ink" xmlns:am3d="http://schemas.microsoft.com/office/drawing/2017/model3d" xmlns:o="urn:schemas-microsoft-com:office:office" xmlns:r="http://schemas.openxmlformats.org/officeDocument/2006/relationships" xmlns:m="http://schemas.openxmlformats.org/officeDocument/2006/math" xmlns:v="urn:schemas-microsoft-com:vml" xmlns:wp14="http://schemas.microsoft.com/office/word/2010/wordprocessingDrawing" xmlns:wp="http://schemas.openxmlformats.org/drawingml/2006/wordprocessingDrawing" xmlns:w10="urn:schemas-microsoft-com:office:word" xmlns:w="http://schemas.openxmlformats.org/wordprocessingml/2006/main" xmlns:w14="http://schemas.microsoft.com/office/word/2010/wordml" xmlns:w15="http://schemas.microsoft.com/office/word/2012/wordml" xmlns:w16cex="http://schemas.microsoft.com/office/word/2018/wordml/cex" xmlns:w16cid="http://schemas.microsoft.com/office/word/2016/wordml/cid" xmlns:w16="http://schemas.microsoft.com/office/word/2018/wordml" xmlns:w16se="http://schemas.microsoft.com/office/word/2015/wordml/symex" xmlns:wpg="http://schemas.microsoft.com/office/word/2010/wordprocessingGroup" xmlns:wpi="http://schemas.microsoft.com/office/word/2010/wordprocessingInk" xmlns:wne="http://schemas.microsoft.com/office/word/2006/wordml" xmlns:wps="http://schemas.microsoft.com/office/word/2010/wordprocessingShape" mc:Ignorable="w14 w15 w16se w16cid w16 w16cex wp14">
+  <w:p>
+    <w:pPr>
+      <w:pStyle w:val="Header"/>
+    </w:pPr>
+    <w:r>
+      <w:t xml:space="preserve">Vo Dinh Anh – </w:t>
+    </w:r>
+    <w:r>
+      <w:t xml:space="preserve"> </w:t>
+    </w:r>
+    <w:r>
+      <w:t>Test</w:t>
+    </w:r>
+  </w:p>
+</w:hdr>
+</file>
+
 <file path=word/numbering.xml><?xml version="1.0" encoding="utf-8"?>
 <w:numbering xmlns:wpc="http://schemas.microsoft.com/office/word/2010/wordprocessingCanvas" xmlns:cx="http://schemas.microsoft.com/office/drawing/2014/chartex" xmlns:cx1="http://schemas.microsoft.com/office/drawing/2015/9/8/chartex" xmlns:cx2="http://schemas.microsoft.com/office/drawing/2015/10/21/chartex" xmlns:cx3="http://schemas.microsoft.com/office/drawing/2016/5/9/chartex" xmlns:cx4="http://schemas.microsoft.com/office/drawing/2016/5/10/chartex" xmlns:cx5="http://schemas.microsoft.com/office/drawing/2016/5/11/chartex" xmlns:cx6="http://schemas.microsoft.com/office/drawing/2016/5/12/chartex" xmlns:cx7="http://schemas.microsoft.com/office/drawing/2016/5/13/chartex" xmlns:cx8="http://schemas.microsoft.com/office/drawing/2016/5/14/chartex" xmlns:mc="http://schemas.openxmlformats.org/markup-compatibility/2006" xmlns:aink="http://schemas.microsoft.com/office/drawing/2016/ink" xmlns:am3d="http://schemas.microsoft.com/office/drawing/2017/model3d" xmlns:o="urn:schemas-microsoft-com:office:office" xmlns:r="http://schemas.openxmlformats.org/officeDocument/2006/relationships" xmlns:m="http://schemas.openxmlformats.org/officeDocument/2006/math" xmlns:v="urn:schemas-microsoft-com:vml" xmlns:wp14="http://schemas.microsoft.com/office/word/2010/wordprocessingDrawing" xmlns:wp="http://schemas.openxmlformats.org/drawingml/2006/wordprocessingDrawing" xmlns:w10="urn:schemas-microsoft-com:office:word" xmlns:w="http://schemas.openxmlformats.org/wordprocessingml/2006/main" xmlns:w14="http://schemas.microsoft.com/office/word/2010/wordml" xmlns:w15="http://schemas.microsoft.com/office/word/2012/wordml" xmlns:w16cex="http://schemas.microsoft.com/office/word/2018/wordml/cex" xmlns:w16cid="http://schemas.microsoft.com/office/word/2016/wordml/cid" xmlns:w16="http://schemas.microsoft.com/office/word/2018/wordml" xmlns:w16se="http://schemas.microsoft.com/office/word/2015/wordml/symex" xmlns:wpg="http://schemas.microsoft.com/office/word/2010/wordprocessingGroup" xmlns:wpi="http://schemas.microsoft.com/office/word/2010/wordprocessingInk" xmlns:wne="http://schemas.microsoft.com/office/word/2006/wordml" xmlns:wps="http://schemas.microsoft.com/office/word/2010/wordprocessingShape" mc:Ignorable="w14 w15 w16se w16cid w16 w16cex wp14">
   <w:abstractNum w:abstractNumId="0" w15:restartNumberingAfterBreak="0">
@@ -329,7 +1142,7 @@
         <w:rFonts w:ascii="Calibri" w:eastAsiaTheme="minorHAnsi" w:hAnsi="Calibri" w:cs="Calibri" w:hint="default"/>
       </w:rPr>
     </w:lvl>
-    <w:lvl w:ilvl="1" w:tplc="04090003" w:tentative="1">
+    <w:lvl w:ilvl="1" w:tplc="04090003">
       <w:start w:val="1"/>
       <w:numFmt w:val="bullet"/>
       <w:lvlText w:val="o"/>
@@ -1353,6 +2166,61 @@
       <w:contextualSpacing/>
     </w:pPr>
   </w:style>
+  <w:style w:type="paragraph" w:styleId="Header">
+    <w:name w:val="header"/>
+    <w:basedOn w:val="Normal"/>
+    <w:link w:val="HeaderChar"/>
+    <w:uiPriority w:val="99"/>
+    <w:unhideWhenUsed/>
+    <w:rsid w:val="00656224"/>
+    <w:pPr>
+      <w:tabs>
+        <w:tab w:val="center" w:pos="4680"/>
+        <w:tab w:val="right" w:pos="9360"/>
+      </w:tabs>
+      <w:spacing w:after="0" w:line="240" w:lineRule="auto"/>
+    </w:pPr>
+  </w:style>
+  <w:style w:type="character" w:customStyle="1" w:styleId="HeaderChar">
+    <w:name w:val="Header Char"/>
+    <w:basedOn w:val="DefaultParagraphFont"/>
+    <w:link w:val="Header"/>
+    <w:uiPriority w:val="99"/>
+    <w:rsid w:val="00656224"/>
+  </w:style>
+  <w:style w:type="paragraph" w:styleId="Footer">
+    <w:name w:val="footer"/>
+    <w:basedOn w:val="Normal"/>
+    <w:link w:val="FooterChar"/>
+    <w:uiPriority w:val="99"/>
+    <w:unhideWhenUsed/>
+    <w:rsid w:val="00656224"/>
+    <w:pPr>
+      <w:tabs>
+        <w:tab w:val="center" w:pos="4680"/>
+        <w:tab w:val="right" w:pos="9360"/>
+      </w:tabs>
+      <w:spacing w:after="0" w:line="240" w:lineRule="auto"/>
+    </w:pPr>
+  </w:style>
+  <w:style w:type="character" w:customStyle="1" w:styleId="FooterChar">
+    <w:name w:val="Footer Char"/>
+    <w:basedOn w:val="DefaultParagraphFont"/>
+    <w:link w:val="Footer"/>
+    <w:uiPriority w:val="99"/>
+    <w:rsid w:val="00656224"/>
+  </w:style>
+  <w:style w:type="character" w:styleId="Hyperlink">
+    <w:name w:val="Hyperlink"/>
+    <w:basedOn w:val="DefaultParagraphFont"/>
+    <w:uiPriority w:val="99"/>
+    <w:unhideWhenUsed/>
+    <w:rsid w:val="00C0018E"/>
+    <w:rPr>
+      <w:color w:val="0563C1" w:themeColor="hyperlink"/>
+      <w:u w:val="single"/>
+    </w:rPr>
+  </w:style>
 </w:styles>
 </file>
 

</xml_diff>

<commit_message>
Add User Document guide
</commit_message>
<xml_diff>
--- a/docs/Entity Design.docx
+++ b/docs/Entity Design.docx
@@ -10,7 +10,25 @@
           <w:sz w:val="28"/>
           <w:szCs w:val="28"/>
         </w:rPr>
-        <w:t>Sumary</w:t>
+        <w:t>Su</w:t>
+      </w:r>
+      <w:r>
+        <w:rPr>
+          <w:b/>
+          <w:bCs/>
+          <w:sz w:val="28"/>
+          <w:szCs w:val="28"/>
+        </w:rPr>
+        <w:t>m</w:t>
+      </w:r>
+      <w:r>
+        <w:rPr>
+          <w:b/>
+          <w:bCs/>
+          <w:sz w:val="28"/>
+          <w:szCs w:val="28"/>
+        </w:rPr>
+        <w:t>mary</w:t>
       </w:r>
       <w:r>
         <w:t>:</w:t>
@@ -144,6 +162,22 @@
     </w:p>
     <w:p>
       <w:pPr>
+        <w:ind w:left="720"/>
+        <w:rPr>
+          <w:i/>
+          <w:iCs/>
+        </w:rPr>
+      </w:pPr>
+      <w:r>
+        <w:rPr>
+          <w:i/>
+          <w:iCs/>
+        </w:rPr>
+        <w:t>server will run at port 8089</w:t>
+      </w:r>
+    </w:p>
+    <w:p>
+      <w:pPr>
         <w:rPr>
           <w:b/>
           <w:bCs/>
@@ -247,6 +281,7 @@
         <w:rPr>
           <w:i/>
           <w:iCs/>
+          <w:color w:val="FF0000"/>
         </w:rPr>
       </w:pPr>
       <w:r>
@@ -262,6 +297,28 @@
       <w:pPr>
         <w:ind w:left="720" w:hanging="360"/>
       </w:pPr>
+      <w:r>
+        <w:tab/>
+        <w:t xml:space="preserve">Client will run at port 4300, open “User Document.docs” to buy a book </w:t>
+      </w:r>
+      <w:r>
+        <w:rPr>
+          <mc:AlternateContent>
+            <mc:Choice Requires="w16se"/>
+            <mc:Fallback>
+              <w:rFonts w:ascii="Segoe UI Emoji" w:eastAsia="Segoe UI Emoji" w:hAnsi="Segoe UI Emoji" w:cs="Segoe UI Emoji"/>
+            </mc:Fallback>
+          </mc:AlternateContent>
+        </w:rPr>
+        <mc:AlternateContent>
+          <mc:Choice Requires="w16se">
+            <w16se:symEx w16se:font="Segoe UI Emoji" w16se:char="1F60A"/>
+          </mc:Choice>
+          <mc:Fallback>
+            <w:t>😊</w:t>
+          </mc:Fallback>
+        </mc:AlternateContent>
+      </w:r>
     </w:p>
     <w:p>
       <w:pPr>
@@ -383,7 +440,6 @@
         </w:numPr>
       </w:pPr>
       <w:r>
-        <w:lastRenderedPageBreak/>
         <w:t>Design for Class</w:t>
       </w:r>
       <w:r>

</xml_diff>